<commit_message>
Update Tareas a repartir practica 4.docx
</commit_message>
<xml_diff>
--- a/4ª Practica PSG/Tareas a repartir practica 4.docx
+++ b/4ª Practica PSG/Tareas a repartir practica 4.docx
@@ -1,6 +1,6 @@
 
 <file path=word/document.xml><?xml version="1.0" encoding="utf-8"?>
-<w:document xmlns:wpc="http://schemas.microsoft.com/office/word/2010/wordprocessingCanvas" xmlns:cx="http://schemas.microsoft.com/office/drawing/2014/chartex" xmlns:cx1="http://schemas.microsoft.com/office/drawing/2015/9/8/chartex" xmlns:mc="http://schemas.openxmlformats.org/markup-compatibility/2006" xmlns:o="urn:schemas-microsoft-com:office:office" xmlns:r="http://schemas.openxmlformats.org/officeDocument/2006/relationships" xmlns:m="http://schemas.openxmlformats.org/officeDocument/2006/math" xmlns:v="urn:schemas-microsoft-com:vml" xmlns:wp14="http://schemas.microsoft.com/office/word/2010/wordprocessingDrawing" xmlns:wp="http://schemas.openxmlformats.org/drawingml/2006/wordprocessingDrawing" xmlns:w10="urn:schemas-microsoft-com:office:word" xmlns:w="http://schemas.openxmlformats.org/wordprocessingml/2006/main" xmlns:w14="http://schemas.microsoft.com/office/word/2010/wordml" xmlns:w15="http://schemas.microsoft.com/office/word/2012/wordml" xmlns:w16se="http://schemas.microsoft.com/office/word/2015/wordml/symex" xmlns:wpg="http://schemas.microsoft.com/office/word/2010/wordprocessingGroup" xmlns:wpi="http://schemas.microsoft.com/office/word/2010/wordprocessingInk" xmlns:wne="http://schemas.microsoft.com/office/word/2006/wordml" xmlns:wps="http://schemas.microsoft.com/office/word/2010/wordprocessingShape" mc:Ignorable="w14 w15 w16se wp14">
+<w:document xmlns:wpc="http://schemas.microsoft.com/office/word/2010/wordprocessingCanvas" xmlns:cx="http://schemas.microsoft.com/office/drawing/2014/chartex" xmlns:cx1="http://schemas.microsoft.com/office/drawing/2015/9/8/chartex" xmlns:cx2="http://schemas.microsoft.com/office/drawing/2015/10/21/chartex" xmlns:cx3="http://schemas.microsoft.com/office/drawing/2016/5/9/chartex" xmlns:cx4="http://schemas.microsoft.com/office/drawing/2016/5/10/chartex" xmlns:cx5="http://schemas.microsoft.com/office/drawing/2016/5/11/chartex" xmlns:cx6="http://schemas.microsoft.com/office/drawing/2016/5/12/chartex" xmlns:cx7="http://schemas.microsoft.com/office/drawing/2016/5/13/chartex" xmlns:cx8="http://schemas.microsoft.com/office/drawing/2016/5/14/chartex" xmlns:mc="http://schemas.openxmlformats.org/markup-compatibility/2006" xmlns:aink="http://schemas.microsoft.com/office/drawing/2016/ink" xmlns:am3d="http://schemas.microsoft.com/office/drawing/2017/model3d" xmlns:o="urn:schemas-microsoft-com:office:office" xmlns:r="http://schemas.openxmlformats.org/officeDocument/2006/relationships" xmlns:m="http://schemas.openxmlformats.org/officeDocument/2006/math" xmlns:v="urn:schemas-microsoft-com:vml" xmlns:wp14="http://schemas.microsoft.com/office/word/2010/wordprocessingDrawing" xmlns:wp="http://schemas.openxmlformats.org/drawingml/2006/wordprocessingDrawing" xmlns:w10="urn:schemas-microsoft-com:office:word" xmlns:w="http://schemas.openxmlformats.org/wordprocessingml/2006/main" xmlns:w14="http://schemas.microsoft.com/office/word/2010/wordml" xmlns:w15="http://schemas.microsoft.com/office/word/2012/wordml" xmlns:w16cid="http://schemas.microsoft.com/office/word/2016/wordml/cid" xmlns:w16se="http://schemas.microsoft.com/office/word/2015/wordml/symex" xmlns:wpg="http://schemas.microsoft.com/office/word/2010/wordprocessingGroup" xmlns:wpi="http://schemas.microsoft.com/office/word/2010/wordprocessingInk" xmlns:wne="http://schemas.microsoft.com/office/word/2006/wordml" xmlns:wps="http://schemas.microsoft.com/office/word/2010/wordprocessingShape" mc:Ignorable="w14 w15 w16se w16cid wp14">
   <w:body>
     <w:p>
       <w:pPr>
@@ -72,18 +72,190 @@
         <w:ind w:firstLine="708"/>
       </w:pPr>
       <w:r>
-        <w:t>3.1</w:t>
-      </w:r>
-      <w:r>
-        <w:t xml:space="preserve"> </w:t>
+        <w:rPr>
+          <w:noProof/>
+        </w:rPr>
+        <mc:AlternateContent>
+          <mc:Choice Requires="wpi">
+            <w:drawing>
+              <wp:anchor distT="0" distB="0" distL="114300" distR="114300" simplePos="0" relativeHeight="251661312" behindDoc="0" locked="0" layoutInCell="1" allowOverlap="1">
+                <wp:simplePos x="0" y="0"/>
+                <wp:positionH relativeFrom="column">
+                  <wp:posOffset>3814050</wp:posOffset>
+                </wp:positionH>
+                <wp:positionV relativeFrom="paragraph">
+                  <wp:posOffset>-80624</wp:posOffset>
+                </wp:positionV>
+                <wp:extent cx="161346" cy="199796"/>
+                <wp:effectExtent l="57150" t="57150" r="48260" b="48260"/>
+                <wp:wrapNone/>
+                <wp:docPr id="3" name="Entrada de lápiz 3"/>
+                <wp:cNvGraphicFramePr/>
+                <a:graphic xmlns:a="http://schemas.openxmlformats.org/drawingml/2006/main">
+                  <a:graphicData uri="http://schemas.microsoft.com/office/word/2010/wordprocessingInk">
+                    <w14:contentPart bwMode="auto" r:id="rId4">
+                      <w14:nvContentPartPr>
+                        <w14:cNvContentPartPr/>
+                      </w14:nvContentPartPr>
+                      <w14:xfrm>
+                        <a:off x="0" y="0"/>
+                        <a:ext cx="161346" cy="199796"/>
+                      </w14:xfrm>
+                    </w14:contentPart>
+                  </a:graphicData>
+                </a:graphic>
+              </wp:anchor>
+            </w:drawing>
+          </mc:Choice>
+          <mc:Fallback>
+            <w:pict>
+              <v:shapetype w14:anchorId="39DFC865" id="_x0000_t75" coordsize="21600,21600" o:spt="75" o:preferrelative="t" path="m@4@5l@4@11@9@11@9@5xe" filled="f" stroked="f">
+                <v:stroke joinstyle="miter"/>
+                <v:formulas>
+                  <v:f eqn="if lineDrawn pixelLineWidth 0"/>
+                  <v:f eqn="sum @0 1 0"/>
+                  <v:f eqn="sum 0 0 @1"/>
+                  <v:f eqn="prod @2 1 2"/>
+                  <v:f eqn="prod @3 21600 pixelWidth"/>
+                  <v:f eqn="prod @3 21600 pixelHeight"/>
+                  <v:f eqn="sum @0 0 1"/>
+                  <v:f eqn="prod @6 1 2"/>
+                  <v:f eqn="prod @7 21600 pixelWidth"/>
+                  <v:f eqn="sum @8 21600 0"/>
+                  <v:f eqn="prod @7 21600 pixelHeight"/>
+                  <v:f eqn="sum @10 21600 0"/>
+                </v:formulas>
+                <v:path o:extrusionok="f" gradientshapeok="t" o:connecttype="rect"/>
+                <o:lock v:ext="edit" aspectratio="t"/>
+              </v:shapetype>
+              <v:shape id="Entrada de lápiz 3" o:spid="_x0000_s1026" type="#_x0000_t75" style="position:absolute;margin-left:299.6pt;margin-top:-7.05pt;width:14.1pt;height:17.15pt;z-index:251661312;visibility:visible;mso-wrap-style:square;mso-wrap-distance-left:9pt;mso-wrap-distance-top:0;mso-wrap-distance-right:9pt;mso-wrap-distance-bottom:0;mso-position-horizontal:absolute;mso-position-horizontal-relative:text;mso-position-vertical:absolute;mso-position-vertical-relative:text" o:gfxdata="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">
+                <v:imagedata r:id="rId5" o:title=""/>
+              </v:shape>
+            </w:pict>
+          </mc:Fallback>
+        </mc:AlternateContent>
+      </w:r>
+      <w:r>
+        <w:t xml:space="preserve">3.1 o Objetivos, alcance y plan de trabajo de la evaluación </w:t>
+      </w:r>
+    </w:p>
+    <w:p>
+      <w:pPr>
+        <w:ind w:firstLine="708"/>
+      </w:pPr>
+      <w:r>
+        <w:rPr>
+          <w:noProof/>
+        </w:rPr>
+        <mc:AlternateContent>
+          <mc:Choice Requires="wpi">
+            <w:drawing>
+              <wp:anchor distT="0" distB="0" distL="114300" distR="114300" simplePos="0" relativeHeight="251660288" behindDoc="0" locked="0" layoutInCell="1" allowOverlap="1">
+                <wp:simplePos x="0" y="0"/>
+                <wp:positionH relativeFrom="column">
+                  <wp:posOffset>3475546</wp:posOffset>
+                </wp:positionH>
+                <wp:positionV relativeFrom="paragraph">
+                  <wp:posOffset>-35501</wp:posOffset>
+                </wp:positionV>
+                <wp:extent cx="168533" cy="158112"/>
+                <wp:effectExtent l="57150" t="57150" r="41275" b="52070"/>
+                <wp:wrapNone/>
+                <wp:docPr id="2" name="Entrada de lápiz 2"/>
+                <wp:cNvGraphicFramePr/>
+                <a:graphic xmlns:a="http://schemas.openxmlformats.org/drawingml/2006/main">
+                  <a:graphicData uri="http://schemas.microsoft.com/office/word/2010/wordprocessingInk">
+                    <w14:contentPart bwMode="auto" r:id="rId6">
+                      <w14:nvContentPartPr>
+                        <w14:cNvContentPartPr/>
+                      </w14:nvContentPartPr>
+                      <w14:xfrm>
+                        <a:off x="0" y="0"/>
+                        <a:ext cx="168533" cy="158112"/>
+                      </w14:xfrm>
+                    </w14:contentPart>
+                  </a:graphicData>
+                </a:graphic>
+              </wp:anchor>
+            </w:drawing>
+          </mc:Choice>
+          <mc:Fallback>
+            <w:pict>
+              <v:shape w14:anchorId="730153AE" id="Entrada de lápiz 2" o:spid="_x0000_s1026" type="#_x0000_t75" style="position:absolute;margin-left:272.95pt;margin-top:-3.5pt;width:14.65pt;height:13.9pt;z-index:251660288;visibility:visible;mso-wrap-style:square;mso-wrap-distance-left:9pt;mso-wrap-distance-top:0;mso-wrap-distance-right:9pt;mso-wrap-distance-bottom:0;mso-position-horizontal:absolute;mso-position-horizontal-relative:text;mso-position-vertical:absolute;mso-position-vertical-relative:text" o:gfxdata="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">
+                <v:imagedata r:id="rId7" o:title=""/>
+              </v:shape>
+            </w:pict>
+          </mc:Fallback>
+        </mc:AlternateContent>
+      </w:r>
+      <w:r>
+        <w:t>3.2 o Participantes y roles del Equipo de Evaluación</w:t>
+      </w:r>
+    </w:p>
+    <w:p>
+      <w:pPr>
+        <w:ind w:firstLine="708"/>
+      </w:pPr>
+      <w:r>
+        <w:rPr>
+          <w:noProof/>
+        </w:rPr>
+        <mc:AlternateContent>
+          <mc:Choice Requires="wpi">
+            <w:drawing>
+              <wp:anchor distT="0" distB="0" distL="114300" distR="114300" simplePos="0" relativeHeight="251659264" behindDoc="0" locked="0" layoutInCell="1" allowOverlap="1">
+                <wp:simplePos x="0" y="0"/>
+                <wp:positionH relativeFrom="column">
+                  <wp:posOffset>3453986</wp:posOffset>
+                </wp:positionH>
+                <wp:positionV relativeFrom="paragraph">
+                  <wp:posOffset>-64319</wp:posOffset>
+                </wp:positionV>
+                <wp:extent cx="146972" cy="196562"/>
+                <wp:effectExtent l="57150" t="57150" r="43815" b="51435"/>
+                <wp:wrapNone/>
+                <wp:docPr id="1" name="Entrada de lápiz 1"/>
+                <wp:cNvGraphicFramePr/>
+                <a:graphic xmlns:a="http://schemas.openxmlformats.org/drawingml/2006/main">
+                  <a:graphicData uri="http://schemas.microsoft.com/office/word/2010/wordprocessingInk">
+                    <w14:contentPart bwMode="auto" r:id="rId8">
+                      <w14:nvContentPartPr>
+                        <w14:cNvContentPartPr/>
+                      </w14:nvContentPartPr>
+                      <w14:xfrm>
+                        <a:off x="0" y="0"/>
+                        <a:ext cx="146972" cy="196562"/>
+                      </w14:xfrm>
+                    </w14:contentPart>
+                  </a:graphicData>
+                </a:graphic>
+              </wp:anchor>
+            </w:drawing>
+          </mc:Choice>
+          <mc:Fallback>
+            <w:pict>
+              <v:shape w14:anchorId="2B7D66F5" id="Entrada de lápiz 1" o:spid="_x0000_s1026" type="#_x0000_t75" style="position:absolute;margin-left:271.25pt;margin-top:-5.75pt;width:12.95pt;height:16.9pt;z-index:251659264;visibility:visible;mso-wrap-style:square;mso-wrap-distance-left:9pt;mso-wrap-distance-top:0;mso-wrap-distance-right:9pt;mso-wrap-distance-bottom:0;mso-position-horizontal:absolute;mso-position-horizontal-relative:text;mso-position-vertical:absolute;mso-position-vertical-relative:text" o:gfxdata="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">
+                <v:imagedata r:id="rId9" o:title=""/>
+              </v:shape>
+            </w:pict>
+          </mc:Fallback>
+        </mc:AlternateContent>
+      </w:r>
+      <w:r>
+        <w:t xml:space="preserve">3.3 o </w:t>
       </w:r>
       <w:proofErr w:type="spellStart"/>
       <w:r>
-        <w:t>o</w:t>
+        <w:t>Checklist</w:t>
       </w:r>
       <w:proofErr w:type="spellEnd"/>
       <w:r>
-        <w:t xml:space="preserve"> Objetivos, alcance y plan de trabajo de la evaluación </w:t>
+        <w:t xml:space="preserve"> de revisión a aplicar (Ya esta hecho)</w:t>
+      </w:r>
+    </w:p>
+    <w:p>
+      <w:r>
+        <w:t>• Descripción de la ejecución de la evaluación</w:t>
       </w:r>
     </w:p>
     <w:p>
@@ -91,45 +263,30 @@
         <w:ind w:firstLine="708"/>
       </w:pPr>
       <w:r>
-        <w:t xml:space="preserve">3.2 </w:t>
-      </w:r>
-      <w:r>
-        <w:t>o Participantes y roles del Equipo de Evaluación</w:t>
-      </w:r>
+        <w:t xml:space="preserve">3.4 o Listado de evidencias obtenidas para cada ítem de la </w:t>
+      </w:r>
+      <w:proofErr w:type="spellStart"/>
+      <w:r>
+        <w:t>checklist</w:t>
+      </w:r>
+      <w:proofErr w:type="spellEnd"/>
+      <w:r>
+        <w:t xml:space="preserve"> (Lo que toque a cada uno)</w:t>
+      </w:r>
+    </w:p>
+    <w:p>
+      <w:r>
+        <w:t>• Informe de resultado de la evaluación</w:t>
+      </w:r>
+      <w:bookmarkStart w:id="0" w:name="_GoBack"/>
+      <w:bookmarkEnd w:id="0"/>
     </w:p>
     <w:p>
       <w:pPr>
         <w:ind w:firstLine="708"/>
       </w:pPr>
       <w:r>
-        <w:t>3.3</w:t>
-      </w:r>
-      <w:r>
-        <w:t xml:space="preserve"> o </w:t>
-      </w:r>
-      <w:proofErr w:type="spellStart"/>
-      <w:r>
-        <w:t>Checklist</w:t>
-      </w:r>
-      <w:proofErr w:type="spellEnd"/>
-      <w:r>
-        <w:t xml:space="preserve"> de revisión a aplicar </w:t>
-      </w:r>
-      <w:r>
-        <w:t xml:space="preserve">(Ya </w:t>
-      </w:r>
-      <w:proofErr w:type="spellStart"/>
-      <w:r>
-        <w:t>esta</w:t>
-      </w:r>
-      <w:proofErr w:type="spellEnd"/>
-      <w:r>
-        <w:t xml:space="preserve"> hecho)</w:t>
-      </w:r>
-    </w:p>
-    <w:p>
-      <w:r>
-        <w:t>• Descripción de la ejecución de la evaluación</w:t>
+        <w:t xml:space="preserve">3.5 o Resultado general de la Evaluación. </w:t>
       </w:r>
     </w:p>
     <w:p>
@@ -137,23 +294,7 @@
         <w:ind w:firstLine="708"/>
       </w:pPr>
       <w:r>
-        <w:t>3.4</w:t>
-      </w:r>
-      <w:r>
-        <w:t xml:space="preserve"> o Listado de evidencias obtenidas para cada ítem de la </w:t>
-      </w:r>
-      <w:proofErr w:type="spellStart"/>
-      <w:r>
-        <w:t>checklist</w:t>
-      </w:r>
-      <w:proofErr w:type="spellEnd"/>
-      <w:r>
-        <w:t xml:space="preserve"> (Lo que toque a cada uno)</w:t>
-      </w:r>
-    </w:p>
-    <w:p>
-      <w:r>
-        <w:t>• Informe de resultado de la evaluación</w:t>
+        <w:t>3.6o Nivel de capacidad alcanzado en PPQA.</w:t>
       </w:r>
     </w:p>
     <w:p>
@@ -161,32 +302,7 @@
         <w:ind w:firstLine="708"/>
       </w:pPr>
       <w:r>
-        <w:t>3.5</w:t>
-      </w:r>
-      <w:r>
-        <w:t xml:space="preserve"> o Resultado general de la Evaluación. </w:t>
-      </w:r>
-    </w:p>
-    <w:p>
-      <w:pPr>
-        <w:ind w:firstLine="708"/>
-      </w:pPr>
-      <w:r>
-        <w:t>3.6</w:t>
-      </w:r>
-      <w:r>
-        <w:t>o Nivel de capacidad alcanzado en PPQA.</w:t>
-      </w:r>
-    </w:p>
-    <w:p>
-      <w:pPr>
-        <w:ind w:firstLine="708"/>
-      </w:pPr>
-      <w:r>
-        <w:t>3.7</w:t>
-      </w:r>
-      <w:r>
-        <w:t xml:space="preserve"> o Puntos fuertes y débiles del proceso PPQA evaluado.</w:t>
+        <w:t>3.7 o Puntos fuertes y débiles del proceso PPQA evaluado.</w:t>
       </w:r>
     </w:p>
     <w:p>
@@ -357,17 +473,59 @@
           <w:sz w:val="24"/>
           <w:szCs w:val="24"/>
         </w:rPr>
-        <w:t xml:space="preserve">2ª </w:t>
-      </w:r>
-      <w:proofErr w:type="gramStart"/>
-      <w:r>
-        <w:rPr>
-          <w:sz w:val="24"/>
-          <w:szCs w:val="24"/>
-        </w:rPr>
-        <w:t>persona(</w:t>
-      </w:r>
-      <w:proofErr w:type="gramEnd"/>
+        <w:t>2ª persona():</w:t>
+      </w:r>
+    </w:p>
+    <w:p>
+      <w:pPr>
+        <w:rPr>
+          <w:sz w:val="24"/>
+          <w:szCs w:val="24"/>
+        </w:rPr>
+      </w:pPr>
+      <w:r>
+        <w:rPr>
+          <w:sz w:val="24"/>
+          <w:szCs w:val="24"/>
+        </w:rPr>
+        <w:t xml:space="preserve">Puntos: </w:t>
+      </w:r>
+      <w:r>
+        <w:rPr>
+          <w:sz w:val="24"/>
+          <w:szCs w:val="24"/>
+        </w:rPr>
+        <w:t>1 y 6</w:t>
+      </w:r>
+      <w:r>
+        <w:rPr>
+          <w:sz w:val="24"/>
+          <w:szCs w:val="24"/>
+        </w:rPr>
+        <w:t>.</w:t>
+      </w:r>
+    </w:p>
+    <w:p>
+      <w:pPr>
+        <w:rPr>
+          <w:sz w:val="24"/>
+          <w:szCs w:val="24"/>
+        </w:rPr>
+      </w:pPr>
+      <w:r>
+        <w:rPr>
+          <w:sz w:val="24"/>
+          <w:szCs w:val="24"/>
+        </w:rPr>
+        <w:t>3ª persona</w:t>
+      </w:r>
+      <w:r>
+        <w:rPr>
+          <w:sz w:val="24"/>
+          <w:szCs w:val="24"/>
+        </w:rPr>
+        <w:t>(Adrián</w:t>
+      </w:r>
       <w:r>
         <w:rPr>
           <w:sz w:val="24"/>
@@ -388,14 +546,14 @@
           <w:sz w:val="24"/>
           <w:szCs w:val="24"/>
         </w:rPr>
-        <w:t xml:space="preserve">Puntos: </w:t>
-      </w:r>
-      <w:r>
-        <w:rPr>
-          <w:sz w:val="24"/>
-          <w:szCs w:val="24"/>
-        </w:rPr>
-        <w:t>1 y 6</w:t>
+        <w:t>Puntos</w:t>
+      </w:r>
+      <w:r>
+        <w:rPr>
+          <w:sz w:val="24"/>
+          <w:szCs w:val="24"/>
+        </w:rPr>
+        <w:t xml:space="preserve"> 2 y 3.5</w:t>
       </w:r>
       <w:r>
         <w:rPr>
@@ -417,77 +575,8 @@
           <w:sz w:val="24"/>
           <w:szCs w:val="24"/>
         </w:rPr>
-        <w:t>3ª persona</w:t>
-      </w:r>
-      <w:r>
-        <w:rPr>
-          <w:sz w:val="24"/>
-          <w:szCs w:val="24"/>
-        </w:rPr>
-        <w:t>(Adrián</w:t>
-      </w:r>
-      <w:bookmarkStart w:id="0" w:name="_GoBack"/>
-      <w:bookmarkEnd w:id="0"/>
-      <w:r>
-        <w:rPr>
-          <w:sz w:val="24"/>
-          <w:szCs w:val="24"/>
-        </w:rPr>
-        <w:t>):</w:t>
-      </w:r>
-    </w:p>
-    <w:p>
-      <w:pPr>
-        <w:rPr>
-          <w:sz w:val="24"/>
-          <w:szCs w:val="24"/>
-        </w:rPr>
-      </w:pPr>
-      <w:r>
-        <w:rPr>
-          <w:sz w:val="24"/>
-          <w:szCs w:val="24"/>
-        </w:rPr>
-        <w:t>Puntos</w:t>
-      </w:r>
-      <w:r>
-        <w:rPr>
-          <w:sz w:val="24"/>
-          <w:szCs w:val="24"/>
-        </w:rPr>
-        <w:t xml:space="preserve"> 2 y 3.5</w:t>
-      </w:r>
-      <w:r>
-        <w:rPr>
-          <w:sz w:val="24"/>
-          <w:szCs w:val="24"/>
-        </w:rPr>
-        <w:t>.</w:t>
-      </w:r>
-    </w:p>
-    <w:p>
-      <w:pPr>
-        <w:rPr>
-          <w:sz w:val="24"/>
-          <w:szCs w:val="24"/>
-        </w:rPr>
-      </w:pPr>
-      <w:r>
-        <w:rPr>
-          <w:sz w:val="24"/>
-          <w:szCs w:val="24"/>
-        </w:rPr>
-        <w:t xml:space="preserve">4ª </w:t>
-      </w:r>
-      <w:proofErr w:type="gramStart"/>
-      <w:r>
-        <w:rPr>
-          <w:sz w:val="24"/>
-          <w:szCs w:val="24"/>
-        </w:rPr>
-        <w:t>persona(</w:t>
-      </w:r>
-      <w:proofErr w:type="gramEnd"/>
+        <w:t>4ª persona(</w:t>
+      </w:r>
       <w:r>
         <w:rPr>
           <w:sz w:val="24"/>
@@ -540,7 +629,6 @@
         </w:rPr>
         <w:t xml:space="preserve">5ª </w:t>
       </w:r>
-      <w:proofErr w:type="gramStart"/>
       <w:r>
         <w:rPr>
           <w:sz w:val="24"/>
@@ -548,7 +636,6 @@
         </w:rPr>
         <w:t>persona(</w:t>
       </w:r>
-      <w:proofErr w:type="gramEnd"/>
       <w:r>
         <w:rPr>
           <w:sz w:val="24"/>
@@ -576,15 +663,7 @@
           <w:sz w:val="24"/>
           <w:szCs w:val="24"/>
         </w:rPr>
-        <w:t xml:space="preserve"> </w:t>
-      </w:r>
-      <w:proofErr w:type="gramStart"/>
-      <w:r>
-        <w:rPr>
-          <w:sz w:val="24"/>
-          <w:szCs w:val="24"/>
-        </w:rPr>
-        <w:t xml:space="preserve">3.7 </w:t>
+        <w:t xml:space="preserve"> 3.7 </w:t>
       </w:r>
       <w:r>
         <w:rPr>
@@ -593,7 +672,6 @@
         </w:rPr>
         <w:t>.</w:t>
       </w:r>
-      <w:proofErr w:type="gramEnd"/>
     </w:p>
     <w:p>
       <w:pPr>
@@ -621,7 +699,7 @@
 </file>
 
 <file path=word/styles.xml><?xml version="1.0" encoding="utf-8"?>
-<w:styles xmlns:mc="http://schemas.openxmlformats.org/markup-compatibility/2006" xmlns:r="http://schemas.openxmlformats.org/officeDocument/2006/relationships" xmlns:w="http://schemas.openxmlformats.org/wordprocessingml/2006/main" xmlns:w14="http://schemas.microsoft.com/office/word/2010/wordml" xmlns:w15="http://schemas.microsoft.com/office/word/2012/wordml" xmlns:w16se="http://schemas.microsoft.com/office/word/2015/wordml/symex" mc:Ignorable="w14 w15 w16se">
+<w:styles xmlns:mc="http://schemas.openxmlformats.org/markup-compatibility/2006" xmlns:r="http://schemas.openxmlformats.org/officeDocument/2006/relationships" xmlns:w="http://schemas.openxmlformats.org/wordprocessingml/2006/main" xmlns:w14="http://schemas.microsoft.com/office/word/2010/wordml" xmlns:w15="http://schemas.microsoft.com/office/word/2012/wordml" xmlns:w16cid="http://schemas.microsoft.com/office/word/2016/wordml/cid" xmlns:w16se="http://schemas.microsoft.com/office/word/2015/wordml/symex" mc:Ignorable="w14 w15 w16se w16cid">
   <w:docDefaults>
     <w:rPrDefault>
       <w:rPr>
@@ -637,7 +715,7 @@
       </w:pPr>
     </w:pPrDefault>
   </w:docDefaults>
-  <w:latentStyles w:defLockedState="0" w:defUIPriority="99" w:defSemiHidden="0" w:defUnhideWhenUsed="0" w:defQFormat="0" w:count="371">
+  <w:latentStyles w:defLockedState="0" w:defUIPriority="99" w:defSemiHidden="0" w:defUnhideWhenUsed="0" w:defQFormat="0" w:count="375">
     <w:lsdException w:name="Normal" w:uiPriority="0" w:qFormat="1"/>
     <w:lsdException w:name="heading 1" w:uiPriority="9" w:qFormat="1"/>
     <w:lsdException w:name="heading 2" w:semiHidden="1" w:uiPriority="9" w:unhideWhenUsed="1" w:qFormat="1"/>
@@ -743,7 +821,6 @@
     <w:lsdException w:name="HTML Sample" w:semiHidden="1" w:unhideWhenUsed="1"/>
     <w:lsdException w:name="HTML Typewriter" w:semiHidden="1" w:unhideWhenUsed="1"/>
     <w:lsdException w:name="HTML Variable" w:semiHidden="1" w:unhideWhenUsed="1"/>
-    <w:lsdException w:name="Normal Table" w:semiHidden="1" w:unhideWhenUsed="1"/>
     <w:lsdException w:name="annotation subject" w:semiHidden="1" w:unhideWhenUsed="1"/>
     <w:lsdException w:name="No List" w:semiHidden="1" w:unhideWhenUsed="1"/>
     <w:lsdException w:name="Outline List 1" w:semiHidden="1" w:unhideWhenUsed="1"/>
@@ -787,10 +864,8 @@
     <w:lsdException w:name="Table Elegant" w:semiHidden="1" w:unhideWhenUsed="1"/>
     <w:lsdException w:name="Table Professional" w:semiHidden="1" w:unhideWhenUsed="1"/>
     <w:lsdException w:name="Table Subtle 1" w:semiHidden="1" w:unhideWhenUsed="1"/>
-    <w:lsdException w:name="Table Subtle 2" w:semiHidden="1" w:unhideWhenUsed="1"/>
     <w:lsdException w:name="Table Web 1" w:semiHidden="1" w:unhideWhenUsed="1"/>
     <w:lsdException w:name="Table Web 2" w:semiHidden="1" w:unhideWhenUsed="1"/>
-    <w:lsdException w:name="Table Web 3" w:semiHidden="1" w:unhideWhenUsed="1"/>
     <w:lsdException w:name="Balloon Text" w:semiHidden="1" w:unhideWhenUsed="1"/>
     <w:lsdException w:name="Table Grid" w:uiPriority="39"/>
     <w:lsdException w:name="Table Theme" w:semiHidden="1" w:unhideWhenUsed="1"/>
@@ -1009,6 +1084,10 @@
     <w:lsdException w:name="List Table 5 Dark Accent 6" w:uiPriority="50"/>
     <w:lsdException w:name="List Table 6 Colorful Accent 6" w:uiPriority="51"/>
     <w:lsdException w:name="List Table 7 Colorful Accent 6" w:uiPriority="52"/>
+    <w:lsdException w:name="Mention" w:semiHidden="1" w:unhideWhenUsed="1"/>
+    <w:lsdException w:name="Smart Hyperlink" w:semiHidden="1" w:unhideWhenUsed="1"/>
+    <w:lsdException w:name="Hashtag" w:semiHidden="1" w:unhideWhenUsed="1"/>
+    <w:lsdException w:name="Unresolved Mention" w:semiHidden="1" w:unhideWhenUsed="1"/>
   </w:latentStyles>
   <w:style w:type="paragraph" w:default="1" w:styleId="Normal">
     <w:name w:val="Normal"/>
@@ -1042,6 +1121,87 @@
     <w:unhideWhenUsed/>
   </w:style>
 </w:styles>
+</file>
+
+<file path=word/ink/ink1.xml><?xml version="1.0" encoding="utf-8"?>
+<inkml:ink xmlns:inkml="http://www.w3.org/2003/InkML">
+  <inkml:definitions>
+    <inkml:context xml:id="ctx0">
+      <inkml:inkSource xml:id="inkSrc0">
+        <inkml:traceFormat>
+          <inkml:channel name="X" type="integer" min="-2.14748E9" max="2.14748E9" units="cm"/>
+          <inkml:channel name="Y" type="integer" min="-2.14748E9" max="2.14748E9" units="cm"/>
+          <inkml:channel name="F" type="integer" max="32767" units="dev"/>
+        </inkml:traceFormat>
+        <inkml:channelProperties>
+          <inkml:channelProperty channel="X" name="resolution" value="1000" units="1/cm"/>
+          <inkml:channelProperty channel="Y" name="resolution" value="1000" units="1/cm"/>
+          <inkml:channelProperty channel="F" name="resolution" value="0" units="1/dev"/>
+        </inkml:channelProperties>
+      </inkml:inkSource>
+      <inkml:timestamp xml:id="ts0" timeString="2019-01-16T09:06:50.175"/>
+    </inkml:context>
+    <inkml:brush xml:id="br0">
+      <inkml:brushProperty name="width" value="0.05" units="cm"/>
+      <inkml:brushProperty name="height" value="0.05" units="cm"/>
+    </inkml:brush>
+  </inkml:definitions>
+  <inkml:trace contextRef="#ctx0" brushRef="#br0">31 295 7748,'0'0'314,"0"0"140,0 0 189,0 0 227,0 0 295,0 0 212,0 0 58,0 0-23,0 0-142,1 0-1013,0-1 0,0 1 1,0 0-1,0 0 0,0 0 0,0 0 1,0 0-1,0 0 0,0 0 1,0 0-1,0 1 0,0-1 1,0 0-1,0 1 0,0-1 0,0 0 1,-1 1-1,2 0-257,12 36 931,-1 1 0,-3 1 0,2 12-931,7 25 550,-19-75-539,1 0 0,-1 0 0,0 0 1,0 0-1,1 0 0,-1 0 0,0 0 0,1 0 0,-1 0 0,1 0 1,-1 0-1,1 0 0,0 0 0,-1 0 0,1-1 0,0 1 1,0 0-1,-1-1 0,1 1 0,0 0 0,0-1 0,1 1-11,-1-1 7,0 0 0,0 0 0,-1 0 0,1 0 0,0 0 0,0-1 0,0 1 0,-1 0 0,1-1 0,0 1 0,0-1 0,-1 1 0,1-1 0,0 1 0,-1-1 0,1 1 0,0-1 0,-1 1 0,1-1 0,-1 0 0,1 1 0,-1-1-7,28-49 64,-25 44-84,49-118-223,-22 51 400,26-45-157,-45 98-53,0 1 0,2 1 0,0 0 0,1 0 0,0 1 0,1 1 0,1 1 0,2 0 53,-9 7-464,2-1 523,-4 8-3589,-6 1 3342,0 0-1,-1 0 1,1 0 0,-1 1 0,1-1-1,-1 0 1,1 1 0,-1-1-1,1 1 1,-1-1 0,1 0-1,-1 1 1,0-1 0,1 1-1,-1-1 1,1 1 0,-1-1-1,0 1 1,0 0 0,1-1-1,-1 1 1,0-1 0,0 1-1,0-1 1,0 1 0,0 0 0,0-1-1,0 1 1,0 0 0,0-1-1,0 1 1,0-1 0,0 1-1,0 0 1,0-1 0,0 1-1,-1 0 189,-2 19-3783,-4 1-1276</inkml:trace>
+</inkml:ink>
+</file>
+
+<file path=word/ink/ink2.xml><?xml version="1.0" encoding="utf-8"?>
+<inkml:ink xmlns:inkml="http://www.w3.org/2003/InkML">
+  <inkml:definitions>
+    <inkml:context xml:id="ctx0">
+      <inkml:inkSource xml:id="inkSrc0">
+        <inkml:traceFormat>
+          <inkml:channel name="X" type="integer" min="-2.14748E9" max="2.14748E9" units="cm"/>
+          <inkml:channel name="Y" type="integer" min="-2.14748E9" max="2.14748E9" units="cm"/>
+          <inkml:channel name="F" type="integer" max="32767" units="dev"/>
+        </inkml:traceFormat>
+        <inkml:channelProperties>
+          <inkml:channelProperty channel="X" name="resolution" value="1000" units="1/cm"/>
+          <inkml:channelProperty channel="Y" name="resolution" value="1000" units="1/cm"/>
+          <inkml:channelProperty channel="F" name="resolution" value="0" units="1/dev"/>
+        </inkml:channelProperties>
+      </inkml:inkSource>
+      <inkml:timestamp xml:id="ts0" timeString="2019-01-16T09:06:47.036"/>
+    </inkml:context>
+    <inkml:brush xml:id="br0">
+      <inkml:brushProperty name="width" value="0.05" units="cm"/>
+      <inkml:brushProperty name="height" value="0.05" units="cm"/>
+    </inkml:brush>
+  </inkml:definitions>
+  <inkml:trace contextRef="#ctx0" brushRef="#br0">30 204 7732,'0'0'485,"0"0"105,0 0 101,0 0 37,0 0 22,0 0 103,0 0 12,0 0-70,0 0-56,0 0-91,0 0-53,0 0 29,0 0 35,0 0-13,0 0-11,14 19 862,6 73-31,-15-65-1224,1 0 0,1-1 1,8 21-243,-14-44 2,-1-3 12,0 0 23,0 0 38,26-36 245,9-20-121,3 1 1,3 2-1,1 1 1,3 3 0,26-21-200,7 7 136,-74 60-219,10 1-77,-10 3-5779,-3 10 4236,0-8-2498,-1-3-1081</inkml:trace>
+</inkml:ink>
+</file>
+
+<file path=word/ink/ink3.xml><?xml version="1.0" encoding="utf-8"?>
+<inkml:ink xmlns:inkml="http://www.w3.org/2003/InkML">
+  <inkml:definitions>
+    <inkml:context xml:id="ctx0">
+      <inkml:inkSource xml:id="inkSrc0">
+        <inkml:traceFormat>
+          <inkml:channel name="X" type="integer" min="-2.14748E9" max="2.14748E9" units="cm"/>
+          <inkml:channel name="Y" type="integer" min="-2.14748E9" max="2.14748E9" units="cm"/>
+          <inkml:channel name="F" type="integer" max="32767" units="dev"/>
+        </inkml:traceFormat>
+        <inkml:channelProperties>
+          <inkml:channelProperty channel="X" name="resolution" value="1000" units="1/cm"/>
+          <inkml:channelProperty channel="Y" name="resolution" value="1000" units="1/cm"/>
+          <inkml:channelProperty channel="F" name="resolution" value="0" units="1/dev"/>
+        </inkml:channelProperties>
+      </inkml:inkSource>
+      <inkml:timestamp xml:id="ts0" timeString="2019-01-16T09:06:43.527"/>
+    </inkml:context>
+    <inkml:brush xml:id="br0">
+      <inkml:brushProperty name="width" value="0.05" units="cm"/>
+      <inkml:brushProperty name="height" value="0.05" units="cm"/>
+    </inkml:brush>
+  </inkml:definitions>
+  <inkml:trace contextRef="#ctx0" brushRef="#br0">35 305 7539,'0'0'411,"0"0"131,0 0 144,0 0 149,0 0 208,0 0 152,-5-12 767,5 11 2252,15 34-3415,-1 1-1,-2 0 1,-2 0-1,-1 1 1,-1 0 0,0 17-799,-7-48-3,-1-4 14,0 0 7,0 0 28,17-13 199,-10 5-187,-1 0 0,0-1 1,-1 0-1,0 0 0,-1-1 0,0 1 0,0-1 0,1-7-58,12-26 39,-2 12-49,82-161 101,-75 152-219,2 2 0,2 1-1,20-22 129,-43 55-301,-3 4-118,0 0-189,0 0-214,1 0 574,-1 0 0,1 0 0,0 0 1,-1 0-1,1 0 0,-1 0 0,1 0 0,0 0 0,-1 0 1,1 1-1,0-1 0,-1 0 0,1 0 0,-1 1 0,1-1 1,-1 0-1,1 0 0,0 1 0,-1-1 0,1 1 0,-1-1 0,0 0 1,1 1-1,-1-1 0,1 1 0,-1-1 0,0 1 0,1 0 1,-1-1-1,0 1 0,1-1 0,-1 1 0,0-1 0,0 1 1,0 0-1,0-1 0,1 1 0,-1 0 0,0-1 0,0 1 1,0 0 247,0 1 247,0 1-3030,0-3-1736</inkml:trace>
+</inkml:ink>
 </file>
 
 <file path=word/theme/theme1.xml><?xml version="1.0" encoding="utf-8"?>

</xml_diff>